<commit_message>
Replaced Services with Skills
</commit_message>
<xml_diff>
--- a/Current Resume.docx
+++ b/Current Resume.docx
@@ -35,15 +35,17 @@
         <w:jc w:val="center"/>
         <w:rPr>
           <w:rFonts w:ascii="Times New Roman" w:hAnsi="Times New Roman" w:cs="Times New Roman"/>
-          <w:sz w:val="22"/>
-          <w:szCs w:val="22"/>
-        </w:rPr>
-      </w:pPr>
-      <w:r>
-        <w:rPr>
-          <w:rFonts w:ascii="Times New Roman" w:hAnsi="Times New Roman" w:cs="Times New Roman"/>
-          <w:sz w:val="22"/>
-          <w:szCs w:val="22"/>
+          <w:color w:val="000000" w:themeColor="text1"/>
+          <w:sz w:val="21"/>
+          <w:szCs w:val="21"/>
+        </w:rPr>
+      </w:pPr>
+      <w:r>
+        <w:rPr>
+          <w:rFonts w:ascii="Times New Roman" w:hAnsi="Times New Roman" w:cs="Times New Roman"/>
+          <w:color w:val="000000" w:themeColor="text1"/>
+          <w:sz w:val="21"/>
+          <w:szCs w:val="21"/>
         </w:rPr>
         <w:t xml:space="preserve">West Bloomfield, MI | </w:t>
       </w:r>
@@ -52,8 +54,9 @@
           <w:rPr>
             <w:rStyle w:val="Hyperlink"/>
             <w:rFonts w:ascii="Times New Roman" w:hAnsi="Times New Roman" w:cs="Times New Roman"/>
-            <w:sz w:val="22"/>
-            <w:szCs w:val="22"/>
+            <w:color w:val="000000" w:themeColor="text1"/>
+            <w:sz w:val="21"/>
+            <w:szCs w:val="21"/>
           </w:rPr>
           <w:t>danielgekonde@gmail.com</w:t>
         </w:r>
@@ -61,8 +64,9 @@
       <w:r>
         <w:rPr>
           <w:rFonts w:ascii="Times New Roman" w:hAnsi="Times New Roman" w:cs="Times New Roman"/>
-          <w:sz w:val="22"/>
-          <w:szCs w:val="22"/>
+          <w:color w:val="000000" w:themeColor="text1"/>
+          <w:sz w:val="21"/>
+          <w:szCs w:val="21"/>
         </w:rPr>
         <w:t xml:space="preserve"> | </w:t>
       </w:r>
@@ -71,54 +75,85 @@
           <w:rPr>
             <w:rStyle w:val="Hyperlink"/>
             <w:rFonts w:ascii="Times New Roman" w:hAnsi="Times New Roman" w:cs="Times New Roman"/>
-            <w:sz w:val="22"/>
-            <w:szCs w:val="22"/>
+            <w:color w:val="000000" w:themeColor="text1"/>
+            <w:sz w:val="21"/>
+            <w:szCs w:val="21"/>
           </w:rPr>
           <w:t>danielgekonde.com</w:t>
         </w:r>
       </w:hyperlink>
       <w:r>
+        <w:rPr>
+          <w:color w:val="000000" w:themeColor="text1"/>
+          <w:sz w:val="21"/>
+          <w:szCs w:val="21"/>
+        </w:rPr>
         <w:t xml:space="preserve"> </w:t>
       </w:r>
       <w:r>
         <w:rPr>
           <w:rFonts w:ascii="Times New Roman" w:hAnsi="Times New Roman" w:cs="Times New Roman"/>
-          <w:sz w:val="22"/>
-          <w:szCs w:val="22"/>
+          <w:color w:val="000000" w:themeColor="text1"/>
+          <w:sz w:val="21"/>
+          <w:szCs w:val="21"/>
         </w:rPr>
         <w:t xml:space="preserve">| </w:t>
       </w:r>
       <w:r>
         <w:rPr>
           <w:rFonts w:ascii="Times New Roman" w:hAnsi="Times New Roman" w:cs="Times New Roman"/>
-          <w:sz w:val="22"/>
-          <w:szCs w:val="22"/>
-        </w:rPr>
-        <w:t>linkedin.com/in/daniel-gekonde</w:t>
-      </w:r>
-      <w:r>
-        <w:rPr>
-          <w:rFonts w:ascii="Times New Roman" w:hAnsi="Times New Roman" w:cs="Times New Roman"/>
-          <w:sz w:val="22"/>
-          <w:szCs w:val="22"/>
+          <w:color w:val="000000" w:themeColor="text1"/>
+          <w:sz w:val="21"/>
+          <w:szCs w:val="21"/>
+        </w:rPr>
+        <w:t>linkedin.com/in/</w:t>
+      </w:r>
+      <w:proofErr w:type="spellStart"/>
+      <w:r>
+        <w:rPr>
+          <w:rFonts w:ascii="Times New Roman" w:hAnsi="Times New Roman" w:cs="Times New Roman"/>
+          <w:color w:val="000000" w:themeColor="text1"/>
+          <w:sz w:val="21"/>
+          <w:szCs w:val="21"/>
+        </w:rPr>
+        <w:t>daniel-gekonde</w:t>
+      </w:r>
+      <w:proofErr w:type="spellEnd"/>
+      <w:r>
+        <w:rPr>
+          <w:rFonts w:ascii="Times New Roman" w:hAnsi="Times New Roman" w:cs="Times New Roman"/>
+          <w:color w:val="000000" w:themeColor="text1"/>
+          <w:sz w:val="21"/>
+          <w:szCs w:val="21"/>
         </w:rPr>
         <w:t xml:space="preserve"> | </w:t>
       </w:r>
       <w:r>
         <w:rPr>
           <w:rFonts w:ascii="Times New Roman" w:hAnsi="Times New Roman" w:cs="Times New Roman"/>
-          <w:sz w:val="22"/>
-          <w:szCs w:val="22"/>
-        </w:rPr>
-        <w:t>248-836-8123</w:t>
-      </w:r>
-      <w:r>
-        <w:rPr>
-          <w:rFonts w:ascii="Times New Roman" w:hAnsi="Times New Roman" w:cs="Times New Roman"/>
-          <w:sz w:val="22"/>
-          <w:szCs w:val="22"/>
+          <w:color w:val="000000" w:themeColor="text1"/>
+          <w:sz w:val="21"/>
+          <w:szCs w:val="21"/>
+        </w:rPr>
+        <w:t>(248)</w:t>
+      </w:r>
+      <w:r>
+        <w:rPr>
+          <w:rFonts w:ascii="Times New Roman" w:hAnsi="Times New Roman" w:cs="Times New Roman"/>
+          <w:color w:val="000000" w:themeColor="text1"/>
+          <w:sz w:val="21"/>
+          <w:szCs w:val="21"/>
         </w:rPr>
         <w:t xml:space="preserve"> </w:t>
+      </w:r>
+      <w:r>
+        <w:rPr>
+          <w:rFonts w:ascii="Times New Roman" w:hAnsi="Times New Roman" w:cs="Times New Roman"/>
+          <w:color w:val="000000" w:themeColor="text1"/>
+          <w:sz w:val="21"/>
+          <w:szCs w:val="21"/>
+        </w:rPr>
+        <w:t>836-8123</w:t>
       </w:r>
     </w:p>
     <w:p>
@@ -1374,7 +1409,23 @@
           <w:sz w:val="22"/>
           <w:szCs w:val="22"/>
         </w:rPr>
-        <w:t>Introduced ticketless valet system to</w:t>
+        <w:t xml:space="preserve">Introduced </w:t>
+      </w:r>
+      <w:r>
+        <w:rPr>
+          <w:rFonts w:ascii="Times New Roman" w:hAnsi="Times New Roman" w:cs="Times New Roman"/>
+          <w:sz w:val="22"/>
+          <w:szCs w:val="22"/>
+        </w:rPr>
+        <w:t xml:space="preserve">and trained employees on </w:t>
+      </w:r>
+      <w:r>
+        <w:rPr>
+          <w:rFonts w:ascii="Times New Roman" w:hAnsi="Times New Roman" w:cs="Times New Roman"/>
+          <w:sz w:val="22"/>
+          <w:szCs w:val="22"/>
+        </w:rPr>
+        <w:t>ticketless valet system to</w:t>
       </w:r>
       <w:r>
         <w:rPr>
@@ -4406,6 +4457,18 @@
       <w:u w:val="single"/>
     </w:rPr>
   </w:style>
+  <w:style w:type="character" w:styleId="FollowedHyperlink">
+    <w:name w:val="FollowedHyperlink"/>
+    <w:basedOn w:val="DefaultParagraphFont"/>
+    <w:uiPriority w:val="99"/>
+    <w:semiHidden/>
+    <w:unhideWhenUsed/>
+    <w:rsid w:val="00365AA6"/>
+    <w:rPr>
+      <w:color w:val="96607D" w:themeColor="followedHyperlink"/>
+      <w:u w:val="single"/>
+    </w:rPr>
+  </w:style>
 </w:styles>
 </file>
 

</xml_diff>